<commit_message>
Tests added - 70% coverage. Technical Solution Description updated.
</commit_message>
<xml_diff>
--- a/Technical solution description.docx
+++ b/Technical solution description.docx
@@ -3169,9 +3169,19 @@
           <w:szCs w:val="24"/>
           <w:lang w:val="en-US"/>
         </w:rPr>
-        <w:t>PrimeFaces.</w:t>
+        <w:t>PrimeFaces</w:t>
       </w:r>
       <w:proofErr w:type="spellEnd"/>
+      <w:r>
+        <w:rPr>
+          <w:rFonts w:ascii="Times New Roman" w:hAnsi="Times New Roman" w:cs="Times New Roman"/>
+          <w:color w:val="000000"/>
+          <w:sz w:val="24"/>
+          <w:szCs w:val="24"/>
+          <w:lang w:val="en-US"/>
+        </w:rPr>
+        <w:t>.</w:t>
+      </w:r>
     </w:p>
     <w:p>
       <w:pPr>
@@ -3821,6 +3831,227 @@
           <w:lang w:val="en-US"/>
         </w:rPr>
         <w:t xml:space="preserve"> and tomcat servers.</w:t>
+      </w:r>
+    </w:p>
+    <w:p>
+      <w:pPr>
+        <w:pStyle w:val="HTML"/>
+        <w:shd w:val="clear" w:color="auto" w:fill="FFFFFF"/>
+        <w:spacing w:after="200"/>
+        <w:ind w:left="66"/>
+        <w:rPr>
+          <w:rFonts w:ascii="Times New Roman" w:hAnsi="Times New Roman" w:cs="Times New Roman"/>
+          <w:sz w:val="24"/>
+          <w:szCs w:val="24"/>
+          <w:lang w:val="en-US"/>
+        </w:rPr>
+      </w:pPr>
+    </w:p>
+    <w:p>
+      <w:pPr>
+        <w:pStyle w:val="HTML"/>
+        <w:shd w:val="clear" w:color="auto" w:fill="FFFFFF"/>
+        <w:spacing w:after="200"/>
+        <w:rPr>
+          <w:rFonts w:ascii="Times New Roman" w:hAnsi="Times New Roman" w:cs="Times New Roman"/>
+          <w:b/>
+          <w:color w:val="000000"/>
+          <w:sz w:val="24"/>
+          <w:szCs w:val="24"/>
+          <w:lang w:val="en-US"/>
+        </w:rPr>
+      </w:pPr>
+    </w:p>
+    <w:p>
+      <w:pPr>
+        <w:pStyle w:val="HTML"/>
+        <w:shd w:val="clear" w:color="auto" w:fill="FFFFFF"/>
+        <w:spacing w:after="200"/>
+        <w:rPr>
+          <w:rFonts w:ascii="Times New Roman" w:hAnsi="Times New Roman" w:cs="Times New Roman"/>
+          <w:b/>
+          <w:color w:val="000000"/>
+          <w:sz w:val="24"/>
+          <w:szCs w:val="24"/>
+          <w:lang w:val="en-US"/>
+        </w:rPr>
+      </w:pPr>
+    </w:p>
+    <w:p>
+      <w:pPr>
+        <w:pStyle w:val="HTML"/>
+        <w:shd w:val="clear" w:color="auto" w:fill="FFFFFF"/>
+        <w:spacing w:after="200"/>
+        <w:rPr>
+          <w:rFonts w:ascii="Times New Roman" w:hAnsi="Times New Roman" w:cs="Times New Roman"/>
+          <w:b/>
+          <w:color w:val="000000"/>
+          <w:sz w:val="24"/>
+          <w:szCs w:val="24"/>
+          <w:lang w:val="en-US"/>
+        </w:rPr>
+      </w:pPr>
+    </w:p>
+    <w:p>
+      <w:pPr>
+        <w:pStyle w:val="HTML"/>
+        <w:shd w:val="clear" w:color="auto" w:fill="FFFFFF"/>
+        <w:spacing w:after="200"/>
+        <w:rPr>
+          <w:rFonts w:ascii="Times New Roman" w:hAnsi="Times New Roman" w:cs="Times New Roman"/>
+          <w:b/>
+          <w:color w:val="000000"/>
+          <w:sz w:val="24"/>
+          <w:szCs w:val="24"/>
+          <w:lang w:val="en-US"/>
+        </w:rPr>
+      </w:pPr>
+    </w:p>
+    <w:p>
+      <w:pPr>
+        <w:pStyle w:val="HTML"/>
+        <w:shd w:val="clear" w:color="auto" w:fill="FFFFFF"/>
+        <w:spacing w:after="200"/>
+        <w:rPr>
+          <w:rFonts w:ascii="Times New Roman" w:hAnsi="Times New Roman" w:cs="Times New Roman"/>
+          <w:b/>
+          <w:color w:val="000000"/>
+          <w:sz w:val="24"/>
+          <w:szCs w:val="24"/>
+          <w:lang w:val="en-US"/>
+        </w:rPr>
+      </w:pPr>
+      <w:r>
+        <w:rPr>
+          <w:rFonts w:ascii="Times New Roman" w:hAnsi="Times New Roman" w:cs="Times New Roman"/>
+          <w:b/>
+          <w:color w:val="000000"/>
+          <w:sz w:val="24"/>
+          <w:szCs w:val="24"/>
+          <w:lang w:val="en-US"/>
+        </w:rPr>
+        <w:lastRenderedPageBreak/>
+        <w:t>5. Unit tests.</w:t>
+      </w:r>
+    </w:p>
+    <w:p>
+      <w:pPr>
+        <w:pStyle w:val="a0"/>
+        <w:rPr>
+          <w:rFonts w:cs="Times New Roman"/>
+          <w:lang w:val="en-US"/>
+        </w:rPr>
+      </w:pPr>
+      <w:r>
+        <w:rPr>
+          <w:rFonts w:cs="Times New Roman"/>
+          <w:lang w:val="en-US"/>
+        </w:rPr>
+        <w:t xml:space="preserve">Unit tests was </w:t>
+      </w:r>
+      <w:r>
+        <w:rPr>
+          <w:rFonts w:cs="Times New Roman"/>
+          <w:lang w:val="en-US"/>
+        </w:rPr>
+        <w:t>written only for service layer, as the most part of business logic is written in the service layer.</w:t>
+      </w:r>
+    </w:p>
+    <w:p>
+      <w:pPr>
+        <w:pStyle w:val="a0"/>
+        <w:rPr>
+          <w:rFonts w:cs="Times New Roman"/>
+          <w:lang w:val="en-US"/>
+        </w:rPr>
+      </w:pPr>
+      <w:r>
+        <w:rPr>
+          <w:rFonts w:cs="Times New Roman"/>
+          <w:lang w:val="en-US"/>
+        </w:rPr>
+        <w:t>There are 30 tests and 70% lines coverage.</w:t>
+      </w:r>
+    </w:p>
+    <w:p>
+      <w:pPr>
+        <w:pStyle w:val="HTML"/>
+        <w:shd w:val="clear" w:color="auto" w:fill="FFFFFF"/>
+        <w:spacing w:after="200"/>
+        <w:ind w:left="66"/>
+        <w:rPr>
+          <w:rFonts w:ascii="Times New Roman" w:hAnsi="Times New Roman" w:cs="Times New Roman"/>
+          <w:sz w:val="24"/>
+          <w:szCs w:val="24"/>
+          <w:lang w:val="en-US"/>
+        </w:rPr>
+      </w:pPr>
+    </w:p>
+    <w:p>
+      <w:pPr>
+        <w:pStyle w:val="HTML"/>
+        <w:shd w:val="clear" w:color="auto" w:fill="FFFFFF"/>
+        <w:spacing w:after="200"/>
+        <w:ind w:left="66"/>
+        <w:rPr>
+          <w:rFonts w:ascii="Times New Roman" w:hAnsi="Times New Roman" w:cs="Times New Roman"/>
+          <w:sz w:val="24"/>
+          <w:szCs w:val="24"/>
+          <w:lang w:val="en-US"/>
+        </w:rPr>
+      </w:pPr>
+      <w:r>
+        <w:rPr>
+          <w:rFonts w:ascii="Times New Roman" w:hAnsi="Times New Roman" w:cs="Times New Roman"/>
+          <w:noProof/>
+          <w:sz w:val="24"/>
+          <w:szCs w:val="24"/>
+        </w:rPr>
+        <w:drawing>
+          <wp:inline distT="0" distB="0" distL="0" distR="0">
+            <wp:extent cx="3668395" cy="1720215"/>
+            <wp:effectExtent l="19050" t="0" r="8255" b="0"/>
+            <wp:docPr id="7" name="Рисунок 2"/>
+            <wp:cNvGraphicFramePr>
+              <a:graphicFrameLocks xmlns:a="http://schemas.openxmlformats.org/drawingml/2006/main" noChangeAspect="1"/>
+            </wp:cNvGraphicFramePr>
+            <a:graphic xmlns:a="http://schemas.openxmlformats.org/drawingml/2006/main">
+              <a:graphicData uri="http://schemas.openxmlformats.org/drawingml/2006/picture">
+                <pic:pic xmlns:pic="http://schemas.openxmlformats.org/drawingml/2006/picture">
+                  <pic:nvPicPr>
+                    <pic:cNvPr id="0" name="Picture 2"/>
+                    <pic:cNvPicPr>
+                      <a:picLocks noChangeAspect="1" noChangeArrowheads="1"/>
+                    </pic:cNvPicPr>
+                  </pic:nvPicPr>
+                  <pic:blipFill>
+                    <a:blip r:embed="rId18" cstate="print"/>
+                    <a:srcRect/>
+                    <a:stretch>
+                      <a:fillRect/>
+                    </a:stretch>
+                  </pic:blipFill>
+                  <pic:spPr bwMode="auto">
+                    <a:xfrm>
+                      <a:off x="0" y="0"/>
+                      <a:ext cx="3668395" cy="1720215"/>
+                    </a:xfrm>
+                    <a:prstGeom prst="rect">
+                      <a:avLst/>
+                    </a:prstGeom>
+                    <a:noFill/>
+                    <a:ln w="9525">
+                      <a:noFill/>
+                      <a:miter lim="800000"/>
+                      <a:headEnd/>
+                      <a:tailEnd/>
+                    </a:ln>
+                  </pic:spPr>
+                </pic:pic>
+              </a:graphicData>
+            </a:graphic>
+          </wp:inline>
+        </w:drawing>
       </w:r>
     </w:p>
     <w:p>

</xml_diff>